<commit_message>
[Applied The Table format on the rest of the documents]
</commit_message>
<xml_diff>
--- a/Timeless_Mall_Documents/Timeless Mall Resources Plan.docx
+++ b/Timeless_Mall_Documents/Timeless Mall Resources Plan.docx
@@ -26,7 +26,7 @@
         <w:tc>
           <w:tcPr>
             <w:tcW w:w="2335" w:type="dxa"/>
-            <w:shd w:val="clear" w:color="auto" w:fill="074F6A" w:themeFill="accent4" w:themeFillShade="80"/>
+            <w:shd w:val="clear" w:color="auto" w:fill="D9D9D9" w:themeFill="background1" w:themeFillShade="D9"/>
           </w:tcPr>
           <w:p>
             <w:pPr>
@@ -36,7 +36,7 @@
                 <w:rFonts w:ascii="Calibri" w:hAnsi="Calibri" w:cs="Calibri"/>
                 <w:b/>
                 <w:bCs/>
-                <w:color w:val="FFFFFF"/>
+                <w:color w:val="000000" w:themeColor="text1"/>
                 <w:sz w:val="28"/>
                 <w:szCs w:val="28"/>
               </w:rPr>
@@ -46,7 +46,7 @@
                 <w:rFonts w:ascii="Calibri" w:hAnsi="Calibri" w:cs="Calibri"/>
                 <w:b/>
                 <w:bCs/>
-                <w:color w:val="FFFFFF"/>
+                <w:color w:val="000000" w:themeColor="text1"/>
                 <w:sz w:val="28"/>
                 <w:szCs w:val="28"/>
               </w:rPr>
@@ -58,7 +58,7 @@
         <w:tc>
           <w:tcPr>
             <w:tcW w:w="2340" w:type="dxa"/>
-            <w:shd w:val="clear" w:color="auto" w:fill="074F6A" w:themeFill="accent4" w:themeFillShade="80"/>
+            <w:shd w:val="clear" w:color="auto" w:fill="D9D9D9" w:themeFill="background1" w:themeFillShade="D9"/>
           </w:tcPr>
           <w:p>
             <w:pPr>
@@ -66,7 +66,6 @@
                 <w:rFonts w:cs="Calibri"/>
                 <w:b/>
                 <w:bCs/>
-                <w:color w:val="FFFFFF" w:themeColor="background1"/>
                 <w:szCs w:val="28"/>
               </w:rPr>
             </w:pPr>
@@ -75,125 +74,106 @@
                 <w:rFonts w:cs="Calibri"/>
                 <w:b/>
                 <w:bCs/>
-                <w:color w:val="FFFFFF" w:themeColor="background1"/>
-                <w:szCs w:val="28"/>
-              </w:rPr>
-              <w:t>R</w:t>
-            </w:r>
-            <w:r>
+                <w:szCs w:val="28"/>
+              </w:rPr>
+              <w:t>Role</w:t>
+            </w:r>
+          </w:p>
+        </w:tc>
+        <w:tc>
+          <w:tcPr>
+            <w:tcW w:w="2070" w:type="dxa"/>
+            <w:shd w:val="clear" w:color="auto" w:fill="D9D9D9" w:themeFill="background1" w:themeFillShade="D9"/>
+          </w:tcPr>
+          <w:p>
+            <w:pPr>
               <w:rPr>
                 <w:rFonts w:cs="Calibri"/>
                 <w:b/>
                 <w:bCs/>
-                <w:color w:val="FFFFFF" w:themeColor="background1"/>
-                <w:szCs w:val="28"/>
-              </w:rPr>
-              <w:t>ole</w:t>
-            </w:r>
-          </w:p>
-        </w:tc>
-        <w:tc>
-          <w:tcPr>
-            <w:tcW w:w="2070" w:type="dxa"/>
-            <w:shd w:val="clear" w:color="auto" w:fill="074F6A" w:themeFill="accent4" w:themeFillShade="80"/>
-          </w:tcPr>
-          <w:p>
-            <w:pPr>
+                <w:szCs w:val="28"/>
+              </w:rPr>
+            </w:pPr>
+            <w:r>
               <w:rPr>
                 <w:rFonts w:cs="Calibri"/>
                 <w:b/>
                 <w:bCs/>
-                <w:color w:val="FFFFFF" w:themeColor="background1"/>
-                <w:szCs w:val="28"/>
-              </w:rPr>
-            </w:pPr>
-            <w:r>
+                <w:szCs w:val="28"/>
+              </w:rPr>
+              <w:t>Team</w:t>
+            </w:r>
+          </w:p>
+        </w:tc>
+        <w:tc>
+          <w:tcPr>
+            <w:tcW w:w="1350" w:type="dxa"/>
+            <w:shd w:val="clear" w:color="auto" w:fill="D9D9D9" w:themeFill="background1" w:themeFillShade="D9"/>
+          </w:tcPr>
+          <w:p>
+            <w:pPr>
               <w:rPr>
                 <w:rFonts w:cs="Calibri"/>
                 <w:b/>
                 <w:bCs/>
-                <w:color w:val="FFFFFF" w:themeColor="background1"/>
-                <w:szCs w:val="28"/>
-              </w:rPr>
-              <w:t>Team</w:t>
-            </w:r>
-          </w:p>
-        </w:tc>
-        <w:tc>
-          <w:tcPr>
-            <w:tcW w:w="1350" w:type="dxa"/>
-            <w:shd w:val="clear" w:color="auto" w:fill="074F6A" w:themeFill="accent4" w:themeFillShade="80"/>
-          </w:tcPr>
-          <w:p>
-            <w:pPr>
+                <w:szCs w:val="28"/>
+              </w:rPr>
+            </w:pPr>
+            <w:r>
               <w:rPr>
                 <w:rFonts w:cs="Calibri"/>
                 <w:b/>
                 <w:bCs/>
-                <w:color w:val="FFFFFF" w:themeColor="background1"/>
-                <w:szCs w:val="28"/>
-              </w:rPr>
-            </w:pPr>
-            <w:r>
+                <w:szCs w:val="28"/>
+              </w:rPr>
+              <w:t>Efforts (Months)</w:t>
+            </w:r>
+          </w:p>
+        </w:tc>
+        <w:tc>
+          <w:tcPr>
+            <w:tcW w:w="2070" w:type="dxa"/>
+            <w:shd w:val="clear" w:color="auto" w:fill="D9D9D9" w:themeFill="background1" w:themeFillShade="D9"/>
+          </w:tcPr>
+          <w:p>
+            <w:pPr>
               <w:rPr>
                 <w:rFonts w:cs="Calibri"/>
                 <w:b/>
                 <w:bCs/>
-                <w:color w:val="FFFFFF" w:themeColor="background1"/>
-                <w:szCs w:val="28"/>
-              </w:rPr>
-              <w:t>Efforts (Months)</w:t>
-            </w:r>
-          </w:p>
-        </w:tc>
-        <w:tc>
-          <w:tcPr>
-            <w:tcW w:w="2070" w:type="dxa"/>
-            <w:shd w:val="clear" w:color="auto" w:fill="074F6A" w:themeFill="accent4" w:themeFillShade="80"/>
-          </w:tcPr>
-          <w:p>
-            <w:pPr>
+                <w:szCs w:val="28"/>
+              </w:rPr>
+            </w:pPr>
+            <w:r>
               <w:rPr>
                 <w:rFonts w:cs="Calibri"/>
                 <w:b/>
                 <w:bCs/>
-                <w:color w:val="FFFFFF" w:themeColor="background1"/>
-                <w:szCs w:val="28"/>
-              </w:rPr>
-            </w:pPr>
-            <w:r>
+                <w:szCs w:val="28"/>
+              </w:rPr>
+              <w:t>Rate/Month</w:t>
+            </w:r>
+          </w:p>
+        </w:tc>
+        <w:tc>
+          <w:tcPr>
+            <w:tcW w:w="1530" w:type="dxa"/>
+            <w:shd w:val="clear" w:color="auto" w:fill="D9D9D9" w:themeFill="background1" w:themeFillShade="D9"/>
+          </w:tcPr>
+          <w:p>
+            <w:pPr>
               <w:rPr>
                 <w:rFonts w:cs="Calibri"/>
                 <w:b/>
                 <w:bCs/>
-                <w:color w:val="FFFFFF" w:themeColor="background1"/>
-                <w:szCs w:val="28"/>
-              </w:rPr>
-              <w:t>Rate/Month</w:t>
-            </w:r>
-          </w:p>
-        </w:tc>
-        <w:tc>
-          <w:tcPr>
-            <w:tcW w:w="1530" w:type="dxa"/>
-            <w:shd w:val="clear" w:color="auto" w:fill="074F6A" w:themeFill="accent4" w:themeFillShade="80"/>
-          </w:tcPr>
-          <w:p>
-            <w:pPr>
+                <w:szCs w:val="28"/>
+              </w:rPr>
+            </w:pPr>
+            <w:r>
               <w:rPr>
                 <w:rFonts w:cs="Calibri"/>
                 <w:b/>
                 <w:bCs/>
-                <w:color w:val="FFFFFF" w:themeColor="background1"/>
-                <w:szCs w:val="28"/>
-              </w:rPr>
-            </w:pPr>
-            <w:r>
-              <w:rPr>
-                <w:rFonts w:cs="Calibri"/>
-                <w:b/>
-                <w:bCs/>
-                <w:color w:val="FFFFFF" w:themeColor="background1"/>
                 <w:szCs w:val="28"/>
               </w:rPr>
               <w:t>Total Cost (USD)</w:t>
@@ -329,7 +309,7 @@
         <w:tc>
           <w:tcPr>
             <w:tcW w:w="2335" w:type="dxa"/>
-            <w:shd w:val="clear" w:color="auto" w:fill="DAE9F7" w:themeFill="text2" w:themeFillTint="1A"/>
+            <w:shd w:val="clear" w:color="auto" w:fill="FFFFFF" w:themeFill="background1"/>
           </w:tcPr>
           <w:p>
             <w:pPr>
@@ -350,7 +330,7 @@
         <w:tc>
           <w:tcPr>
             <w:tcW w:w="2340" w:type="dxa"/>
-            <w:shd w:val="clear" w:color="auto" w:fill="DAE9F7" w:themeFill="text2" w:themeFillTint="1A"/>
+            <w:shd w:val="clear" w:color="auto" w:fill="FFFFFF" w:themeFill="background1"/>
           </w:tcPr>
           <w:p>
             <w:pPr>
@@ -371,7 +351,7 @@
         <w:tc>
           <w:tcPr>
             <w:tcW w:w="2070" w:type="dxa"/>
-            <w:shd w:val="clear" w:color="auto" w:fill="DAE9F7" w:themeFill="text2" w:themeFillTint="1A"/>
+            <w:shd w:val="clear" w:color="auto" w:fill="FFFFFF" w:themeFill="background1"/>
           </w:tcPr>
           <w:p>
             <w:pPr>
@@ -392,7 +372,7 @@
         <w:tc>
           <w:tcPr>
             <w:tcW w:w="1350" w:type="dxa"/>
-            <w:shd w:val="clear" w:color="auto" w:fill="DAE9F7" w:themeFill="text2" w:themeFillTint="1A"/>
+            <w:shd w:val="clear" w:color="auto" w:fill="FFFFFF" w:themeFill="background1"/>
           </w:tcPr>
           <w:p>
             <w:r>
@@ -403,7 +383,7 @@
         <w:tc>
           <w:tcPr>
             <w:tcW w:w="2070" w:type="dxa"/>
-            <w:shd w:val="clear" w:color="auto" w:fill="DAE9F7" w:themeFill="text2" w:themeFillTint="1A"/>
+            <w:shd w:val="clear" w:color="auto" w:fill="FFFFFF" w:themeFill="background1"/>
           </w:tcPr>
           <w:p>
             <w:r>
@@ -414,7 +394,7 @@
         <w:tc>
           <w:tcPr>
             <w:tcW w:w="1530" w:type="dxa"/>
-            <w:shd w:val="clear" w:color="auto" w:fill="DAE9F7" w:themeFill="text2" w:themeFillTint="1A"/>
+            <w:shd w:val="clear" w:color="auto" w:fill="FFFFFF" w:themeFill="background1"/>
           </w:tcPr>
           <w:p>
             <w:r>
@@ -513,7 +493,7 @@
         <w:tc>
           <w:tcPr>
             <w:tcW w:w="2335" w:type="dxa"/>
-            <w:shd w:val="clear" w:color="auto" w:fill="DAE9F7" w:themeFill="text2" w:themeFillTint="1A"/>
+            <w:shd w:val="clear" w:color="auto" w:fill="FFFFFF" w:themeFill="background1"/>
           </w:tcPr>
           <w:p>
             <w:pPr>
@@ -546,7 +526,7 @@
         <w:tc>
           <w:tcPr>
             <w:tcW w:w="2340" w:type="dxa"/>
-            <w:shd w:val="clear" w:color="auto" w:fill="DAE9F7" w:themeFill="text2" w:themeFillTint="1A"/>
+            <w:shd w:val="clear" w:color="auto" w:fill="FFFFFF" w:themeFill="background1"/>
           </w:tcPr>
           <w:p>
             <w:r>
@@ -557,7 +537,7 @@
         <w:tc>
           <w:tcPr>
             <w:tcW w:w="2070" w:type="dxa"/>
-            <w:shd w:val="clear" w:color="auto" w:fill="DAE9F7" w:themeFill="text2" w:themeFillTint="1A"/>
+            <w:shd w:val="clear" w:color="auto" w:fill="FFFFFF" w:themeFill="background1"/>
           </w:tcPr>
           <w:p>
             <w:pPr>
@@ -576,7 +556,7 @@
         <w:tc>
           <w:tcPr>
             <w:tcW w:w="1350" w:type="dxa"/>
-            <w:shd w:val="clear" w:color="auto" w:fill="DAE9F7" w:themeFill="text2" w:themeFillTint="1A"/>
+            <w:shd w:val="clear" w:color="auto" w:fill="FFFFFF" w:themeFill="background1"/>
           </w:tcPr>
           <w:p>
             <w:pPr>
@@ -595,7 +575,7 @@
         <w:tc>
           <w:tcPr>
             <w:tcW w:w="2070" w:type="dxa"/>
-            <w:shd w:val="clear" w:color="auto" w:fill="DAE9F7" w:themeFill="text2" w:themeFillTint="1A"/>
+            <w:shd w:val="clear" w:color="auto" w:fill="FFFFFF" w:themeFill="background1"/>
           </w:tcPr>
           <w:p>
             <w:pPr>
@@ -614,7 +594,7 @@
         <w:tc>
           <w:tcPr>
             <w:tcW w:w="1530" w:type="dxa"/>
-            <w:shd w:val="clear" w:color="auto" w:fill="DAE9F7" w:themeFill="text2" w:themeFillTint="1A"/>
+            <w:shd w:val="clear" w:color="auto" w:fill="FFFFFF" w:themeFill="background1"/>
           </w:tcPr>
           <w:p>
             <w:r>
@@ -724,7 +704,7 @@
             <w:tcBorders>
               <w:bottom w:val="single" w:sz="4" w:space="0" w:color="auto"/>
             </w:tcBorders>
-            <w:shd w:val="clear" w:color="auto" w:fill="DAE9F7" w:themeFill="text2" w:themeFillTint="1A"/>
+            <w:shd w:val="clear" w:color="auto" w:fill="FFFFFF" w:themeFill="background1"/>
           </w:tcPr>
           <w:p>
             <w:pPr>
@@ -758,7 +738,7 @@
             <w:tcBorders>
               <w:bottom w:val="single" w:sz="4" w:space="0" w:color="auto"/>
             </w:tcBorders>
-            <w:shd w:val="clear" w:color="auto" w:fill="DAE9F7" w:themeFill="text2" w:themeFillTint="1A"/>
+            <w:shd w:val="clear" w:color="auto" w:fill="FFFFFF" w:themeFill="background1"/>
           </w:tcPr>
           <w:p>
             <w:r>
@@ -772,7 +752,7 @@
             <w:tcBorders>
               <w:bottom w:val="single" w:sz="4" w:space="0" w:color="auto"/>
             </w:tcBorders>
-            <w:shd w:val="clear" w:color="auto" w:fill="DAE9F7" w:themeFill="text2" w:themeFillTint="1A"/>
+            <w:shd w:val="clear" w:color="auto" w:fill="FFFFFF" w:themeFill="background1"/>
           </w:tcPr>
           <w:p>
             <w:pPr>
@@ -794,7 +774,7 @@
             <w:tcBorders>
               <w:bottom w:val="single" w:sz="4" w:space="0" w:color="auto"/>
             </w:tcBorders>
-            <w:shd w:val="clear" w:color="auto" w:fill="DAE9F7" w:themeFill="text2" w:themeFillTint="1A"/>
+            <w:shd w:val="clear" w:color="auto" w:fill="FFFFFF" w:themeFill="background1"/>
           </w:tcPr>
           <w:p>
             <w:pPr>
@@ -816,7 +796,7 @@
             <w:tcBorders>
               <w:bottom w:val="single" w:sz="4" w:space="0" w:color="auto"/>
             </w:tcBorders>
-            <w:shd w:val="clear" w:color="auto" w:fill="DAE9F7" w:themeFill="text2" w:themeFillTint="1A"/>
+            <w:shd w:val="clear" w:color="auto" w:fill="FFFFFF" w:themeFill="background1"/>
           </w:tcPr>
           <w:p>
             <w:pPr>
@@ -838,7 +818,7 @@
             <w:tcBorders>
               <w:bottom w:val="single" w:sz="4" w:space="0" w:color="auto"/>
             </w:tcBorders>
-            <w:shd w:val="clear" w:color="auto" w:fill="DAE9F7" w:themeFill="text2" w:themeFillTint="1A"/>
+            <w:shd w:val="clear" w:color="auto" w:fill="FFFFFF" w:themeFill="background1"/>
           </w:tcPr>
           <w:p>
             <w:r>
@@ -858,7 +838,7 @@
               <w:bottom w:val="single" w:sz="4" w:space="0" w:color="auto"/>
               <w:right w:val="nil"/>
             </w:tcBorders>
-            <w:shd w:val="clear" w:color="auto" w:fill="DAE9F7" w:themeFill="text2" w:themeFillTint="1A"/>
+            <w:shd w:val="clear" w:color="auto" w:fill="FAE2D5" w:themeFill="accent2" w:themeFillTint="33"/>
           </w:tcPr>
           <w:p>
             <w:pPr>
@@ -890,7 +870,7 @@
               <w:bottom w:val="single" w:sz="4" w:space="0" w:color="auto"/>
               <w:right w:val="nil"/>
             </w:tcBorders>
-            <w:shd w:val="clear" w:color="auto" w:fill="DAE9F7" w:themeFill="text2" w:themeFillTint="1A"/>
+            <w:shd w:val="clear" w:color="auto" w:fill="FAE2D5" w:themeFill="accent2" w:themeFillTint="33"/>
           </w:tcPr>
           <w:p/>
         </w:tc>
@@ -902,7 +882,7 @@
               <w:bottom w:val="single" w:sz="4" w:space="0" w:color="auto"/>
               <w:right w:val="nil"/>
             </w:tcBorders>
-            <w:shd w:val="clear" w:color="auto" w:fill="DAE9F7" w:themeFill="text2" w:themeFillTint="1A"/>
+            <w:shd w:val="clear" w:color="auto" w:fill="FAE2D5" w:themeFill="accent2" w:themeFillTint="33"/>
           </w:tcPr>
           <w:p>
             <w:pPr>
@@ -920,7 +900,7 @@
               <w:bottom w:val="single" w:sz="4" w:space="0" w:color="auto"/>
               <w:right w:val="nil"/>
             </w:tcBorders>
-            <w:shd w:val="clear" w:color="auto" w:fill="DAE9F7" w:themeFill="text2" w:themeFillTint="1A"/>
+            <w:shd w:val="clear" w:color="auto" w:fill="FAE2D5" w:themeFill="accent2" w:themeFillTint="33"/>
           </w:tcPr>
           <w:p/>
         </w:tc>
@@ -932,7 +912,7 @@
               <w:bottom w:val="single" w:sz="4" w:space="0" w:color="auto"/>
               <w:right w:val="nil"/>
             </w:tcBorders>
-            <w:shd w:val="clear" w:color="auto" w:fill="DAE9F7" w:themeFill="text2" w:themeFillTint="1A"/>
+            <w:shd w:val="clear" w:color="auto" w:fill="FAE2D5" w:themeFill="accent2" w:themeFillTint="33"/>
           </w:tcPr>
           <w:p>
             <w:pPr>
@@ -949,7 +929,7 @@
               <w:left w:val="nil"/>
               <w:bottom w:val="single" w:sz="4" w:space="0" w:color="auto"/>
             </w:tcBorders>
-            <w:shd w:val="clear" w:color="auto" w:fill="DAE9F7" w:themeFill="text2" w:themeFillTint="1A"/>
+            <w:shd w:val="clear" w:color="auto" w:fill="FAE2D5" w:themeFill="accent2" w:themeFillTint="33"/>
           </w:tcPr>
           <w:p>
             <w:pPr>
@@ -1089,7 +1069,7 @@
         <w:tc>
           <w:tcPr>
             <w:tcW w:w="2335" w:type="dxa"/>
-            <w:shd w:val="clear" w:color="auto" w:fill="DAE9F7" w:themeFill="text2" w:themeFillTint="1A"/>
+            <w:shd w:val="clear" w:color="auto" w:fill="FFFFFF" w:themeFill="background1"/>
           </w:tcPr>
           <w:p>
             <w:pPr>
@@ -1110,7 +1090,7 @@
         <w:tc>
           <w:tcPr>
             <w:tcW w:w="2340" w:type="dxa"/>
-            <w:shd w:val="clear" w:color="auto" w:fill="DAE9F7" w:themeFill="text2" w:themeFillTint="1A"/>
+            <w:shd w:val="clear" w:color="auto" w:fill="FFFFFF" w:themeFill="background1"/>
           </w:tcPr>
           <w:p>
             <w:r>
@@ -1121,7 +1101,7 @@
         <w:tc>
           <w:tcPr>
             <w:tcW w:w="2070" w:type="dxa"/>
-            <w:shd w:val="clear" w:color="auto" w:fill="DAE9F7" w:themeFill="text2" w:themeFillTint="1A"/>
+            <w:shd w:val="clear" w:color="auto" w:fill="FFFFFF" w:themeFill="background1"/>
           </w:tcPr>
           <w:p>
             <w:r>
@@ -1132,7 +1112,7 @@
         <w:tc>
           <w:tcPr>
             <w:tcW w:w="1350" w:type="dxa"/>
-            <w:shd w:val="clear" w:color="auto" w:fill="DAE9F7" w:themeFill="text2" w:themeFillTint="1A"/>
+            <w:shd w:val="clear" w:color="auto" w:fill="FFFFFF" w:themeFill="background1"/>
           </w:tcPr>
           <w:p>
             <w:r>
@@ -1143,7 +1123,7 @@
         <w:tc>
           <w:tcPr>
             <w:tcW w:w="2070" w:type="dxa"/>
-            <w:shd w:val="clear" w:color="auto" w:fill="DAE9F7" w:themeFill="text2" w:themeFillTint="1A"/>
+            <w:shd w:val="clear" w:color="auto" w:fill="FFFFFF" w:themeFill="background1"/>
           </w:tcPr>
           <w:p>
             <w:r>
@@ -1154,7 +1134,7 @@
         <w:tc>
           <w:tcPr>
             <w:tcW w:w="1530" w:type="dxa"/>
-            <w:shd w:val="clear" w:color="auto" w:fill="DAE9F7" w:themeFill="text2" w:themeFillTint="1A"/>
+            <w:shd w:val="clear" w:color="auto" w:fill="FFFFFF" w:themeFill="background1"/>
           </w:tcPr>
           <w:p>
             <w:r>
@@ -1251,7 +1231,7 @@
         <w:tc>
           <w:tcPr>
             <w:tcW w:w="2335" w:type="dxa"/>
-            <w:shd w:val="clear" w:color="auto" w:fill="DAE9F7" w:themeFill="text2" w:themeFillTint="1A"/>
+            <w:shd w:val="clear" w:color="auto" w:fill="FFFFFF" w:themeFill="background1"/>
           </w:tcPr>
           <w:p>
             <w:pPr>
@@ -1272,7 +1252,7 @@
         <w:tc>
           <w:tcPr>
             <w:tcW w:w="2340" w:type="dxa"/>
-            <w:shd w:val="clear" w:color="auto" w:fill="DAE9F7" w:themeFill="text2" w:themeFillTint="1A"/>
+            <w:shd w:val="clear" w:color="auto" w:fill="FFFFFF" w:themeFill="background1"/>
           </w:tcPr>
           <w:p>
             <w:r>
@@ -1283,7 +1263,7 @@
         <w:tc>
           <w:tcPr>
             <w:tcW w:w="2070" w:type="dxa"/>
-            <w:shd w:val="clear" w:color="auto" w:fill="DAE9F7" w:themeFill="text2" w:themeFillTint="1A"/>
+            <w:shd w:val="clear" w:color="auto" w:fill="FFFFFF" w:themeFill="background1"/>
           </w:tcPr>
           <w:p>
             <w:r>
@@ -1294,7 +1274,7 @@
         <w:tc>
           <w:tcPr>
             <w:tcW w:w="1350" w:type="dxa"/>
-            <w:shd w:val="clear" w:color="auto" w:fill="DAE9F7" w:themeFill="text2" w:themeFillTint="1A"/>
+            <w:shd w:val="clear" w:color="auto" w:fill="FFFFFF" w:themeFill="background1"/>
           </w:tcPr>
           <w:p>
             <w:r>
@@ -1305,7 +1285,7 @@
         <w:tc>
           <w:tcPr>
             <w:tcW w:w="2070" w:type="dxa"/>
-            <w:shd w:val="clear" w:color="auto" w:fill="DAE9F7" w:themeFill="text2" w:themeFillTint="1A"/>
+            <w:shd w:val="clear" w:color="auto" w:fill="FFFFFF" w:themeFill="background1"/>
           </w:tcPr>
           <w:p>
             <w:r>
@@ -1316,7 +1296,7 @@
         <w:tc>
           <w:tcPr>
             <w:tcW w:w="1530" w:type="dxa"/>
-            <w:shd w:val="clear" w:color="auto" w:fill="DAE9F7" w:themeFill="text2" w:themeFillTint="1A"/>
+            <w:shd w:val="clear" w:color="auto" w:fill="FFFFFF" w:themeFill="background1"/>
           </w:tcPr>
           <w:p>
             <w:r>
@@ -1430,7 +1410,7 @@
             <w:tcBorders>
               <w:bottom w:val="single" w:sz="4" w:space="0" w:color="auto"/>
             </w:tcBorders>
-            <w:shd w:val="clear" w:color="auto" w:fill="DAE9F7" w:themeFill="text2" w:themeFillTint="1A"/>
+            <w:shd w:val="clear" w:color="auto" w:fill="FFFFFF" w:themeFill="background1"/>
           </w:tcPr>
           <w:p>
             <w:pPr>
@@ -1454,7 +1434,7 @@
             <w:tcBorders>
               <w:bottom w:val="single" w:sz="4" w:space="0" w:color="auto"/>
             </w:tcBorders>
-            <w:shd w:val="clear" w:color="auto" w:fill="DAE9F7" w:themeFill="text2" w:themeFillTint="1A"/>
+            <w:shd w:val="clear" w:color="auto" w:fill="FFFFFF" w:themeFill="background1"/>
           </w:tcPr>
           <w:p>
             <w:r>
@@ -1468,7 +1448,7 @@
             <w:tcBorders>
               <w:bottom w:val="single" w:sz="4" w:space="0" w:color="auto"/>
             </w:tcBorders>
-            <w:shd w:val="clear" w:color="auto" w:fill="DAE9F7" w:themeFill="text2" w:themeFillTint="1A"/>
+            <w:shd w:val="clear" w:color="auto" w:fill="FFFFFF" w:themeFill="background1"/>
           </w:tcPr>
           <w:p>
             <w:r>
@@ -1482,7 +1462,7 @@
             <w:tcBorders>
               <w:bottom w:val="single" w:sz="4" w:space="0" w:color="auto"/>
             </w:tcBorders>
-            <w:shd w:val="clear" w:color="auto" w:fill="DAE9F7" w:themeFill="text2" w:themeFillTint="1A"/>
+            <w:shd w:val="clear" w:color="auto" w:fill="FFFFFF" w:themeFill="background1"/>
           </w:tcPr>
           <w:p>
             <w:r>
@@ -1496,7 +1476,7 @@
             <w:tcBorders>
               <w:bottom w:val="single" w:sz="4" w:space="0" w:color="auto"/>
             </w:tcBorders>
-            <w:shd w:val="clear" w:color="auto" w:fill="DAE9F7" w:themeFill="text2" w:themeFillTint="1A"/>
+            <w:shd w:val="clear" w:color="auto" w:fill="FFFFFF" w:themeFill="background1"/>
           </w:tcPr>
           <w:p>
             <w:r>
@@ -1510,7 +1490,7 @@
             <w:tcBorders>
               <w:bottom w:val="single" w:sz="4" w:space="0" w:color="auto"/>
             </w:tcBorders>
-            <w:shd w:val="clear" w:color="auto" w:fill="DAE9F7" w:themeFill="text2" w:themeFillTint="1A"/>
+            <w:shd w:val="clear" w:color="auto" w:fill="FFFFFF" w:themeFill="background1"/>
           </w:tcPr>
           <w:p>
             <w:r>
@@ -1530,7 +1510,7 @@
               <w:bottom w:val="single" w:sz="4" w:space="0" w:color="auto"/>
               <w:right w:val="nil"/>
             </w:tcBorders>
-            <w:shd w:val="clear" w:color="auto" w:fill="DAE9F7" w:themeFill="text2" w:themeFillTint="1A"/>
+            <w:shd w:val="clear" w:color="auto" w:fill="FAE2D5" w:themeFill="accent2" w:themeFillTint="33"/>
           </w:tcPr>
           <w:p>
             <w:pPr>
@@ -1560,7 +1540,7 @@
               <w:bottom w:val="single" w:sz="4" w:space="0" w:color="auto"/>
               <w:right w:val="nil"/>
             </w:tcBorders>
-            <w:shd w:val="clear" w:color="auto" w:fill="DAE9F7" w:themeFill="text2" w:themeFillTint="1A"/>
+            <w:shd w:val="clear" w:color="auto" w:fill="FAE2D5" w:themeFill="accent2" w:themeFillTint="33"/>
           </w:tcPr>
           <w:p/>
         </w:tc>
@@ -1572,7 +1552,7 @@
               <w:bottom w:val="single" w:sz="4" w:space="0" w:color="auto"/>
               <w:right w:val="nil"/>
             </w:tcBorders>
-            <w:shd w:val="clear" w:color="auto" w:fill="DAE9F7" w:themeFill="text2" w:themeFillTint="1A"/>
+            <w:shd w:val="clear" w:color="auto" w:fill="FAE2D5" w:themeFill="accent2" w:themeFillTint="33"/>
           </w:tcPr>
           <w:p/>
         </w:tc>
@@ -1584,7 +1564,7 @@
               <w:bottom w:val="single" w:sz="4" w:space="0" w:color="auto"/>
               <w:right w:val="nil"/>
             </w:tcBorders>
-            <w:shd w:val="clear" w:color="auto" w:fill="DAE9F7" w:themeFill="text2" w:themeFillTint="1A"/>
+            <w:shd w:val="clear" w:color="auto" w:fill="FAE2D5" w:themeFill="accent2" w:themeFillTint="33"/>
           </w:tcPr>
           <w:p/>
         </w:tc>
@@ -1596,7 +1576,7 @@
               <w:bottom w:val="single" w:sz="4" w:space="0" w:color="auto"/>
               <w:right w:val="nil"/>
             </w:tcBorders>
-            <w:shd w:val="clear" w:color="auto" w:fill="DAE9F7" w:themeFill="text2" w:themeFillTint="1A"/>
+            <w:shd w:val="clear" w:color="auto" w:fill="FAE2D5" w:themeFill="accent2" w:themeFillTint="33"/>
           </w:tcPr>
           <w:p/>
         </w:tc>
@@ -1607,7 +1587,7 @@
               <w:left w:val="nil"/>
               <w:bottom w:val="single" w:sz="4" w:space="0" w:color="auto"/>
             </w:tcBorders>
-            <w:shd w:val="clear" w:color="auto" w:fill="DAE9F7" w:themeFill="text2" w:themeFillTint="1A"/>
+            <w:shd w:val="clear" w:color="auto" w:fill="FAE2D5" w:themeFill="accent2" w:themeFillTint="33"/>
           </w:tcPr>
           <w:p>
             <w:pPr>
@@ -1636,7 +1616,7 @@
             <w:tcBorders>
               <w:right w:val="nil"/>
             </w:tcBorders>
-            <w:shd w:val="clear" w:color="auto" w:fill="DAE9F7" w:themeFill="text2" w:themeFillTint="1A"/>
+            <w:shd w:val="clear" w:color="auto" w:fill="FAE2D5" w:themeFill="accent2" w:themeFillTint="33"/>
           </w:tcPr>
           <w:p>
             <w:pPr>
@@ -1665,7 +1645,7 @@
               <w:left w:val="nil"/>
               <w:right w:val="nil"/>
             </w:tcBorders>
-            <w:shd w:val="clear" w:color="auto" w:fill="DAE9F7" w:themeFill="text2" w:themeFillTint="1A"/>
+            <w:shd w:val="clear" w:color="auto" w:fill="FAE2D5" w:themeFill="accent2" w:themeFillTint="33"/>
           </w:tcPr>
           <w:p/>
         </w:tc>
@@ -1676,7 +1656,7 @@
               <w:left w:val="nil"/>
               <w:right w:val="nil"/>
             </w:tcBorders>
-            <w:shd w:val="clear" w:color="auto" w:fill="DAE9F7" w:themeFill="text2" w:themeFillTint="1A"/>
+            <w:shd w:val="clear" w:color="auto" w:fill="FAE2D5" w:themeFill="accent2" w:themeFillTint="33"/>
           </w:tcPr>
           <w:p/>
         </w:tc>
@@ -1687,7 +1667,7 @@
               <w:left w:val="nil"/>
               <w:right w:val="nil"/>
             </w:tcBorders>
-            <w:shd w:val="clear" w:color="auto" w:fill="DAE9F7" w:themeFill="text2" w:themeFillTint="1A"/>
+            <w:shd w:val="clear" w:color="auto" w:fill="FAE2D5" w:themeFill="accent2" w:themeFillTint="33"/>
           </w:tcPr>
           <w:p/>
         </w:tc>
@@ -1698,7 +1678,7 @@
               <w:left w:val="nil"/>
               <w:right w:val="nil"/>
             </w:tcBorders>
-            <w:shd w:val="clear" w:color="auto" w:fill="DAE9F7" w:themeFill="text2" w:themeFillTint="1A"/>
+            <w:shd w:val="clear" w:color="auto" w:fill="FAE2D5" w:themeFill="accent2" w:themeFillTint="33"/>
           </w:tcPr>
           <w:p/>
         </w:tc>
@@ -1708,7 +1688,7 @@
             <w:tcBorders>
               <w:left w:val="nil"/>
             </w:tcBorders>
-            <w:shd w:val="clear" w:color="auto" w:fill="DAE9F7" w:themeFill="text2" w:themeFillTint="1A"/>
+            <w:shd w:val="clear" w:color="auto" w:fill="FAE2D5" w:themeFill="accent2" w:themeFillTint="33"/>
           </w:tcPr>
           <w:p>
             <w:pPr>
@@ -2476,6 +2456,7 @@
   <w:style w:type="character" w:default="1" w:styleId="DefaultParagraphFont">
     <w:name w:val="Default Paragraph Font"/>
     <w:uiPriority w:val="1"/>
+    <w:semiHidden/>
     <w:unhideWhenUsed/>
   </w:style>
   <w:style w:type="table" w:default="1" w:styleId="TableNormal">

</xml_diff>